<commit_message>
verslag laatste stukken ingevuld
</commit_message>
<xml_diff>
--- a/OOK EEN VERSLAG MAKEN OP PAPIER en WAT TE DOEN PRESENTATIE.docx
+++ b/OOK EEN VERSLAG MAKEN OP PAPIER en WAT TE DOEN PRESENTATIE.docx
@@ -174,85 +174,63 @@
           <w:szCs w:val="24"/>
           <w:lang w:eastAsia="nl-BE"/>
         </w:rPr>
-        <w:t xml:space="preserve"> zelf </w:t>
-      </w:r>
-      <w:proofErr w:type="gramStart"/>
+        <w:t xml:space="preserve"> zelf gemaakt,...)</w:t>
+      </w:r>
+    </w:p>
+    <w:p>
+      <w:pPr>
+        <w:spacing w:before="100" w:beforeAutospacing="1" w:after="100" w:afterAutospacing="1" w:line="240" w:lineRule="auto"/>
+        <w:rPr>
+          <w:rFonts w:ascii="Times New Roman" w:eastAsia="Times New Roman" w:hAnsi="Times New Roman" w:cs="Times New Roman"/>
+          <w:sz w:val="24"/>
+          <w:szCs w:val="24"/>
+          <w:lang w:eastAsia="nl-BE"/>
+        </w:rPr>
+      </w:pPr>
+      <w:r>
+        <w:rPr>
+          <w:rFonts w:ascii="Times New Roman" w:eastAsia="Times New Roman" w:hAnsi="Times New Roman" w:cs="Times New Roman"/>
+          <w:sz w:val="24"/>
+          <w:szCs w:val="24"/>
+          <w:lang w:eastAsia="nl-BE"/>
+        </w:rPr>
+        <w:t>- de problemen/moeilijkheden die je bent tegengekomen en hoe je ze hebt opgelost</w:t>
+      </w:r>
+    </w:p>
+    <w:p>
+      <w:pPr>
+        <w:spacing w:before="100" w:beforeAutospacing="1" w:after="100" w:afterAutospacing="1" w:line="240" w:lineRule="auto"/>
+        <w:rPr>
+          <w:rFonts w:ascii="Times New Roman" w:eastAsia="Times New Roman" w:hAnsi="Times New Roman" w:cs="Times New Roman"/>
+          <w:sz w:val="24"/>
+          <w:szCs w:val="24"/>
+          <w:lang w:eastAsia="nl-BE"/>
+        </w:rPr>
+      </w:pPr>
+      <w:r>
+        <w:rPr>
+          <w:rFonts w:ascii="Times New Roman" w:eastAsia="Times New Roman" w:hAnsi="Times New Roman" w:cs="Times New Roman"/>
+          <w:sz w:val="24"/>
+          <w:szCs w:val="24"/>
+          <w:lang w:eastAsia="nl-BE"/>
+        </w:rPr>
+        <w:t>- resultaten, conclusies, mogelijke verbeteringen</w:t>
+      </w:r>
+    </w:p>
+    <w:p>
+      <w:pPr>
+        <w:spacing w:before="100" w:beforeAutospacing="1" w:after="100" w:afterAutospacing="1" w:line="240" w:lineRule="auto"/>
+        <w:rPr>
+          <w:rFonts w:ascii="Times New Roman" w:eastAsia="Times New Roman" w:hAnsi="Times New Roman" w:cs="Times New Roman"/>
+          <w:sz w:val="24"/>
+          <w:szCs w:val="24"/>
+          <w:lang w:eastAsia="nl-BE"/>
+        </w:rPr>
+      </w:pPr>
       <w:r>
         <w:rPr>
           <w:rFonts w:ascii="Arial" w:eastAsia="Times New Roman" w:hAnsi="Arial" w:cs="Arial"/>
           <w:color w:val="000000"/>
-          <w:sz w:val="24"/>
-          <w:szCs w:val="24"/>
-          <w:lang w:eastAsia="nl-BE"/>
-        </w:rPr>
-        <w:t>gemaakt,...</w:t>
-      </w:r>
-      <w:proofErr w:type="gramEnd"/>
-      <w:r>
-        <w:rPr>
-          <w:rFonts w:ascii="Arial" w:eastAsia="Times New Roman" w:hAnsi="Arial" w:cs="Arial"/>
-          <w:color w:val="000000"/>
-          <w:sz w:val="24"/>
-          <w:szCs w:val="24"/>
-          <w:lang w:eastAsia="nl-BE"/>
-        </w:rPr>
-        <w:t>)</w:t>
-      </w:r>
-    </w:p>
-    <w:p>
-      <w:pPr>
-        <w:spacing w:before="100" w:beforeAutospacing="1" w:after="100" w:afterAutospacing="1" w:line="240" w:lineRule="auto"/>
-        <w:rPr>
-          <w:rFonts w:ascii="Times New Roman" w:eastAsia="Times New Roman" w:hAnsi="Times New Roman" w:cs="Times New Roman"/>
-          <w:sz w:val="24"/>
-          <w:szCs w:val="24"/>
-          <w:lang w:eastAsia="nl-BE"/>
-        </w:rPr>
-      </w:pPr>
-      <w:r>
-        <w:rPr>
-          <w:rFonts w:ascii="Times New Roman" w:eastAsia="Times New Roman" w:hAnsi="Times New Roman" w:cs="Times New Roman"/>
-          <w:sz w:val="24"/>
-          <w:szCs w:val="24"/>
-          <w:lang w:eastAsia="nl-BE"/>
-        </w:rPr>
-        <w:t>- de problemen/moeilijkheden die je bent tegengekomen en hoe je ze hebt opgelost</w:t>
-      </w:r>
-    </w:p>
-    <w:p>
-      <w:pPr>
-        <w:spacing w:before="100" w:beforeAutospacing="1" w:after="100" w:afterAutospacing="1" w:line="240" w:lineRule="auto"/>
-        <w:rPr>
-          <w:rFonts w:ascii="Times New Roman" w:eastAsia="Times New Roman" w:hAnsi="Times New Roman" w:cs="Times New Roman"/>
-          <w:sz w:val="24"/>
-          <w:szCs w:val="24"/>
-          <w:lang w:eastAsia="nl-BE"/>
-        </w:rPr>
-      </w:pPr>
-      <w:r>
-        <w:rPr>
-          <w:rFonts w:ascii="Times New Roman" w:eastAsia="Times New Roman" w:hAnsi="Times New Roman" w:cs="Times New Roman"/>
-          <w:sz w:val="24"/>
-          <w:szCs w:val="24"/>
-          <w:lang w:eastAsia="nl-BE"/>
-        </w:rPr>
-        <w:t>- resultaten, conclusies, mogelijke verbeteringen</w:t>
-      </w:r>
-    </w:p>
-    <w:p>
-      <w:pPr>
-        <w:spacing w:before="100" w:beforeAutospacing="1" w:after="100" w:afterAutospacing="1" w:line="240" w:lineRule="auto"/>
-        <w:rPr>
-          <w:rFonts w:ascii="Times New Roman" w:eastAsia="Times New Roman" w:hAnsi="Times New Roman" w:cs="Times New Roman"/>
-          <w:sz w:val="24"/>
-          <w:szCs w:val="24"/>
-          <w:lang w:eastAsia="nl-BE"/>
-        </w:rPr>
-      </w:pPr>
-      <w:r>
-        <w:rPr>
-          <w:rFonts w:ascii="Arial" w:eastAsia="Times New Roman" w:hAnsi="Arial" w:cs="Arial"/>
-          <w:color w:val="000000"/>
           <w:sz w:val="20"/>
           <w:szCs w:val="20"/>
           <w:lang w:eastAsia="nl-BE"/>
@@ -300,7 +278,6 @@
         <w:t xml:space="preserve">, modellen, code, </w:t>
       </w:r>
       <w:proofErr w:type="spellStart"/>
-      <w:proofErr w:type="gramStart"/>
       <w:r>
         <w:rPr>
           <w:rFonts w:ascii="Times New Roman" w:eastAsia="Times New Roman" w:hAnsi="Times New Roman" w:cs="Times New Roman"/>
@@ -318,17 +295,7 @@
           <w:szCs w:val="24"/>
           <w:lang w:eastAsia="nl-BE"/>
         </w:rPr>
-        <w:t>,...</w:t>
-      </w:r>
-      <w:proofErr w:type="gramEnd"/>
-      <w:r>
-        <w:rPr>
-          <w:rFonts w:ascii="Times New Roman" w:eastAsia="Times New Roman" w:hAnsi="Times New Roman" w:cs="Times New Roman"/>
-          <w:sz w:val="24"/>
-          <w:szCs w:val="24"/>
-          <w:lang w:eastAsia="nl-BE"/>
-        </w:rPr>
-        <w:t>)</w:t>
+        <w:t>,...)</w:t>
       </w:r>
     </w:p>
     <w:p>
@@ -471,8 +438,6 @@
           <w:lang w:eastAsia="nl-BE"/>
         </w:rPr>
       </w:pPr>
-      <w:bookmarkStart w:id="0" w:name="_GoBack"/>
-      <w:bookmarkEnd w:id="0"/>
       <w:r>
         <w:rPr>
           <w:rFonts w:ascii="Times New Roman" w:eastAsia="Times New Roman" w:hAnsi="Times New Roman" w:cs="Times New Roman"/>
@@ -559,25 +524,14 @@
           <w:lang w:eastAsia="nl-BE"/>
         </w:rPr>
       </w:pPr>
-      <w:proofErr w:type="gramStart"/>
-      <w:r>
-        <w:rPr>
-          <w:rFonts w:ascii="Times New Roman" w:eastAsia="Times New Roman" w:hAnsi="Times New Roman" w:cs="Times New Roman"/>
-          <w:sz w:val="24"/>
-          <w:szCs w:val="24"/>
-          <w:lang w:eastAsia="nl-BE"/>
-        </w:rPr>
-        <w:t>bij</w:t>
-      </w:r>
-      <w:proofErr w:type="gramEnd"/>
-      <w:r>
-        <w:rPr>
-          <w:rFonts w:ascii="Times New Roman" w:eastAsia="Times New Roman" w:hAnsi="Times New Roman" w:cs="Times New Roman"/>
-          <w:sz w:val="24"/>
-          <w:szCs w:val="24"/>
-          <w:lang w:eastAsia="nl-BE"/>
-        </w:rPr>
-        <w:t xml:space="preserve"> jullie afstudeerwerk hoort ook een officieel verslag. Hier meer info over de vorm/inhoud. Je levert een gedrukt/ingebonden exemplaar af aan de jury op de dag van de verdediging (1 volstaat)</w:t>
+      <w:r>
+        <w:rPr>
+          <w:rFonts w:ascii="Times New Roman" w:eastAsia="Times New Roman" w:hAnsi="Times New Roman" w:cs="Times New Roman"/>
+          <w:sz w:val="24"/>
+          <w:szCs w:val="24"/>
+          <w:lang w:eastAsia="nl-BE"/>
+        </w:rPr>
+        <w:t>bij jullie afstudeerwerk hoort ook een officieel verslag. Hier meer info over de vorm/inhoud. Je levert een gedrukt/ingebonden exemplaar af aan de jury op de dag van de verdediging (1 volstaat)</w:t>
       </w:r>
     </w:p>
     <w:p>
@@ -603,6 +557,7 @@
       <w:r>
         <w:rPr>
           <w:rFonts w:ascii="Times New Roman" w:eastAsia="Times New Roman" w:hAnsi="Times New Roman" w:cs="Times New Roman"/>
+          <w:b/>
           <w:sz w:val="24"/>
           <w:szCs w:val="24"/>
           <w:lang w:eastAsia="nl-BE"/>
@@ -617,27 +572,7 @@
           <w:szCs w:val="24"/>
           <w:lang w:eastAsia="nl-BE"/>
         </w:rPr>
-        <w:t xml:space="preserve"> en broncode, </w:t>
-      </w:r>
-      <w:proofErr w:type="gramStart"/>
-      <w:r>
-        <w:rPr>
-          <w:rFonts w:ascii="Times New Roman" w:eastAsia="Times New Roman" w:hAnsi="Times New Roman" w:cs="Times New Roman"/>
-          <w:sz w:val="24"/>
-          <w:szCs w:val="24"/>
-          <w:lang w:eastAsia="nl-BE"/>
-        </w:rPr>
-        <w:t>modellen,...</w:t>
-      </w:r>
-      <w:proofErr w:type="gramEnd"/>
-      <w:r>
-        <w:rPr>
-          <w:rFonts w:ascii="Times New Roman" w:eastAsia="Times New Roman" w:hAnsi="Times New Roman" w:cs="Times New Roman"/>
-          <w:sz w:val="24"/>
-          <w:szCs w:val="24"/>
-          <w:lang w:eastAsia="nl-BE"/>
-        </w:rPr>
-        <w:t>)</w:t>
+        <w:t xml:space="preserve"> en broncode, modellen,...)</w:t>
       </w:r>
     </w:p>
     <w:p>
@@ -645,6 +580,7 @@
         <w:spacing w:after="0" w:line="240" w:lineRule="auto"/>
         <w:rPr>
           <w:rFonts w:ascii="Arial" w:eastAsia="Times New Roman" w:hAnsi="Arial" w:cs="Arial"/>
+          <w:b/>
           <w:color w:val="000000"/>
           <w:sz w:val="24"/>
           <w:szCs w:val="24"/>
@@ -654,6 +590,7 @@
       <w:r>
         <w:rPr>
           <w:rFonts w:ascii="Arial" w:eastAsia="Times New Roman" w:hAnsi="Arial" w:cs="Arial"/>
+          <w:b/>
           <w:color w:val="000000"/>
           <w:sz w:val="20"/>
           <w:szCs w:val="20"/>
@@ -668,119 +605,101 @@
         <w:spacing w:after="0" w:line="240" w:lineRule="auto"/>
         <w:rPr>
           <w:rFonts w:ascii="Arial" w:eastAsia="Times New Roman" w:hAnsi="Arial" w:cs="Arial"/>
+          <w:b/>
           <w:color w:val="000000"/>
           <w:sz w:val="24"/>
           <w:szCs w:val="24"/>
           <w:lang w:eastAsia="nl-BE"/>
         </w:rPr>
       </w:pPr>
-      <w:proofErr w:type="gramStart"/>
-      <w:r>
-        <w:rPr>
-          <w:rFonts w:ascii="Arial" w:eastAsia="Times New Roman" w:hAnsi="Arial" w:cs="Arial"/>
+      <w:r>
+        <w:rPr>
+          <w:rFonts w:ascii="Arial" w:eastAsia="Times New Roman" w:hAnsi="Arial" w:cs="Arial"/>
+          <w:b/>
           <w:color w:val="000000"/>
           <w:sz w:val="20"/>
           <w:szCs w:val="20"/>
           <w:bdr w:val="none" w:sz="0" w:space="0" w:color="auto" w:frame="1"/>
           <w:lang w:eastAsia="nl-BE"/>
         </w:rPr>
-        <w:t>student</w:t>
-      </w:r>
-      <w:proofErr w:type="gramEnd"/>
-      <w:r>
-        <w:rPr>
-          <w:rFonts w:ascii="Arial" w:eastAsia="Times New Roman" w:hAnsi="Arial" w:cs="Arial"/>
+        <w:t xml:space="preserve">student(-en), titel, datum en </w:t>
+      </w:r>
+      <w:proofErr w:type="spellStart"/>
+      <w:r>
+        <w:rPr>
+          <w:rFonts w:ascii="Arial" w:eastAsia="Times New Roman" w:hAnsi="Arial" w:cs="Arial"/>
+          <w:b/>
           <w:color w:val="000000"/>
           <w:sz w:val="20"/>
           <w:szCs w:val="20"/>
           <w:bdr w:val="none" w:sz="0" w:space="0" w:color="auto" w:frame="1"/>
           <w:lang w:eastAsia="nl-BE"/>
         </w:rPr>
-        <w:t xml:space="preserve">(-en), titel, datum en </w:t>
+        <w:t>MCT</w:t>
+      </w:r>
+      <w:proofErr w:type="spellEnd"/>
+      <w:r>
+        <w:rPr>
+          <w:rFonts w:ascii="Arial" w:eastAsia="Times New Roman" w:hAnsi="Arial" w:cs="Arial"/>
+          <w:b/>
+          <w:color w:val="000000"/>
+          <w:sz w:val="20"/>
+          <w:szCs w:val="20"/>
+          <w:bdr w:val="none" w:sz="0" w:space="0" w:color="auto" w:frame="1"/>
+          <w:lang w:eastAsia="nl-BE"/>
+        </w:rPr>
+        <w:t>/</w:t>
       </w:r>
       <w:proofErr w:type="spellStart"/>
       <w:r>
         <w:rPr>
           <w:rFonts w:ascii="Arial" w:eastAsia="Times New Roman" w:hAnsi="Arial" w:cs="Arial"/>
+          <w:b/>
           <w:color w:val="000000"/>
           <w:sz w:val="20"/>
           <w:szCs w:val="20"/>
           <w:bdr w:val="none" w:sz="0" w:space="0" w:color="auto" w:frame="1"/>
           <w:lang w:eastAsia="nl-BE"/>
         </w:rPr>
-        <w:t>MCT</w:t>
+        <w:t>KdG</w:t>
       </w:r>
       <w:proofErr w:type="spellEnd"/>
       <w:r>
         <w:rPr>
           <w:rFonts w:ascii="Arial" w:eastAsia="Times New Roman" w:hAnsi="Arial" w:cs="Arial"/>
+          <w:b/>
           <w:color w:val="000000"/>
           <w:sz w:val="20"/>
           <w:szCs w:val="20"/>
           <w:bdr w:val="none" w:sz="0" w:space="0" w:color="auto" w:frame="1"/>
           <w:lang w:eastAsia="nl-BE"/>
         </w:rPr>
-        <w:t>/</w:t>
-      </w:r>
-      <w:proofErr w:type="spellStart"/>
-      <w:r>
-        <w:rPr>
-          <w:rFonts w:ascii="Arial" w:eastAsia="Times New Roman" w:hAnsi="Arial" w:cs="Arial"/>
+        <w:t xml:space="preserve"> minstens vermeld staan op de disc. Een doosje of</w:t>
+      </w:r>
+    </w:p>
+    <w:p>
+      <w:pPr>
+        <w:spacing w:after="0" w:line="240" w:lineRule="auto"/>
+        <w:rPr>
+          <w:rFonts w:ascii="Arial" w:eastAsia="Times New Roman" w:hAnsi="Arial" w:cs="Arial"/>
+          <w:b/>
           <w:color w:val="000000"/>
+          <w:sz w:val="24"/>
+          <w:szCs w:val="24"/>
+          <w:lang w:eastAsia="nl-BE"/>
+        </w:rPr>
+      </w:pPr>
+      <w:r>
+        <w:rPr>
+          <w:rFonts w:ascii="Arial" w:eastAsia="Times New Roman" w:hAnsi="Arial" w:cs="Arial"/>
+          <w:b/>
+          <w:color w:val="000000"/>
           <w:sz w:val="20"/>
           <w:szCs w:val="20"/>
           <w:bdr w:val="none" w:sz="0" w:space="0" w:color="auto" w:frame="1"/>
           <w:lang w:eastAsia="nl-BE"/>
         </w:rPr>
-        <w:t>KdG</w:t>
-      </w:r>
-      <w:proofErr w:type="spellEnd"/>
-      <w:r>
-        <w:rPr>
-          <w:rFonts w:ascii="Arial" w:eastAsia="Times New Roman" w:hAnsi="Arial" w:cs="Arial"/>
-          <w:color w:val="000000"/>
-          <w:sz w:val="20"/>
-          <w:szCs w:val="20"/>
-          <w:bdr w:val="none" w:sz="0" w:space="0" w:color="auto" w:frame="1"/>
-          <w:lang w:eastAsia="nl-BE"/>
-        </w:rPr>
-        <w:t xml:space="preserve"> minstens vermeld staan op de disc. Een doosje of</w:t>
-      </w:r>
-    </w:p>
-    <w:p>
-      <w:pPr>
-        <w:spacing w:after="0" w:line="240" w:lineRule="auto"/>
-        <w:rPr>
-          <w:rFonts w:ascii="Arial" w:eastAsia="Times New Roman" w:hAnsi="Arial" w:cs="Arial"/>
-          <w:color w:val="000000"/>
-          <w:sz w:val="24"/>
-          <w:szCs w:val="24"/>
-          <w:lang w:eastAsia="nl-BE"/>
-        </w:rPr>
-      </w:pPr>
-      <w:proofErr w:type="gramStart"/>
-      <w:r>
-        <w:rPr>
-          <w:rFonts w:ascii="Arial" w:eastAsia="Times New Roman" w:hAnsi="Arial" w:cs="Arial"/>
-          <w:color w:val="000000"/>
-          <w:sz w:val="20"/>
-          <w:szCs w:val="20"/>
-          <w:bdr w:val="none" w:sz="0" w:space="0" w:color="auto" w:frame="1"/>
-          <w:lang w:eastAsia="nl-BE"/>
-        </w:rPr>
-        <w:t>beschermhoes</w:t>
-      </w:r>
-      <w:proofErr w:type="gramEnd"/>
-      <w:r>
-        <w:rPr>
-          <w:rFonts w:ascii="Arial" w:eastAsia="Times New Roman" w:hAnsi="Arial" w:cs="Arial"/>
-          <w:color w:val="000000"/>
-          <w:sz w:val="20"/>
-          <w:szCs w:val="20"/>
-          <w:bdr w:val="none" w:sz="0" w:space="0" w:color="auto" w:frame="1"/>
-          <w:lang w:eastAsia="nl-BE"/>
-        </w:rPr>
-        <w:t xml:space="preserve"> mag niet ontbreken.</w:t>
+        <w:t>beschermhoes mag niet ontbreken.</w:t>
       </w:r>
     </w:p>
     <w:p>
@@ -835,27 +754,7 @@
           <w:szCs w:val="20"/>
           <w:lang w:eastAsia="nl-BE"/>
         </w:rPr>
-        <w:t>Omschrijving: </w:t>
-      </w:r>
-      <w:proofErr w:type="gramStart"/>
-      <w:r>
-        <w:rPr>
-          <w:rFonts w:ascii="Arial" w:eastAsia="Times New Roman" w:hAnsi="Arial" w:cs="Arial"/>
-          <w:sz w:val="20"/>
-          <w:szCs w:val="20"/>
-          <w:lang w:eastAsia="nl-BE"/>
-        </w:rPr>
-        <w:t>Concept /</w:t>
-      </w:r>
-      <w:proofErr w:type="gramEnd"/>
-      <w:r>
-        <w:rPr>
-          <w:rFonts w:ascii="Arial" w:eastAsia="Times New Roman" w:hAnsi="Arial" w:cs="Arial"/>
-          <w:sz w:val="20"/>
-          <w:szCs w:val="20"/>
-          <w:lang w:eastAsia="nl-BE"/>
-        </w:rPr>
-        <w:t xml:space="preserve"> idee / doelgroep (leg uit aan een leek wat je gemaakt hebt, en voor wie en wat er mee kan)</w:t>
+        <w:t>Omschrijving: Concept / idee / doelgroep (leg uit aan een leek wat je gemaakt hebt, en voor wie en wat er mee kan)</w:t>
       </w:r>
     </w:p>
     <w:p>
@@ -963,7 +862,18 @@
           <w:szCs w:val="20"/>
           <w:lang w:eastAsia="nl-BE"/>
         </w:rPr>
-        <w:t>Overzicht overwonnen problemen en oplossingen</w:t>
+        <w:t>Overzicht o</w:t>
+      </w:r>
+      <w:bookmarkStart w:id="0" w:name="_GoBack"/>
+      <w:bookmarkEnd w:id="0"/>
+      <w:r>
+        <w:rPr>
+          <w:rFonts w:ascii="Arial" w:eastAsia="Times New Roman" w:hAnsi="Arial" w:cs="Arial"/>
+          <w:sz w:val="20"/>
+          <w:szCs w:val="20"/>
+          <w:lang w:eastAsia="nl-BE"/>
+        </w:rPr>
+        <w:t>verwonnen problemen en oplossingen</w:t>
       </w:r>
     </w:p>
     <w:p>
@@ -1090,7 +1000,6 @@
           <w:lang w:eastAsia="nl-BE"/>
         </w:rPr>
       </w:pPr>
-      <w:proofErr w:type="gramStart"/>
       <w:r>
         <w:rPr>
           <w:rFonts w:ascii="Arial" w:eastAsia="Times New Roman" w:hAnsi="Arial" w:cs="Arial"/>
@@ -1102,7 +1011,6 @@
         </w:rPr>
         <w:t>Voorblad  Afstudeerwerk</w:t>
       </w:r>
-      <w:proofErr w:type="gramEnd"/>
     </w:p>
     <w:p>
       <w:pPr>
@@ -1815,6 +1723,7 @@
     <w:lsdException w:name="HTML Sample" w:semiHidden="1" w:unhideWhenUsed="1"/>
     <w:lsdException w:name="HTML Typewriter" w:semiHidden="1" w:unhideWhenUsed="1"/>
     <w:lsdException w:name="HTML Variable" w:semiHidden="1" w:unhideWhenUsed="1"/>
+    <w:lsdException w:name="Normal Table" w:semiHidden="1" w:unhideWhenUsed="1"/>
     <w:lsdException w:name="annotation subject" w:semiHidden="1" w:unhideWhenUsed="1"/>
     <w:lsdException w:name="No List" w:semiHidden="1" w:unhideWhenUsed="1"/>
     <w:lsdException w:name="Outline List 1" w:semiHidden="1" w:unhideWhenUsed="1"/>
@@ -1859,6 +1768,7 @@
     <w:lsdException w:name="Table Professional" w:semiHidden="1" w:unhideWhenUsed="1"/>
     <w:lsdException w:name="Table Subtle 1" w:semiHidden="1" w:unhideWhenUsed="1"/>
     <w:lsdException w:name="Table Subtle 2" w:semiHidden="1" w:unhideWhenUsed="1"/>
+    <w:lsdException w:name="Table Web 1" w:semiHidden="1" w:unhideWhenUsed="1"/>
     <w:lsdException w:name="Table Web 2" w:semiHidden="1" w:unhideWhenUsed="1"/>
     <w:lsdException w:name="Table Web 3" w:semiHidden="1" w:unhideWhenUsed="1"/>
     <w:lsdException w:name="Balloon Text" w:semiHidden="1" w:unhideWhenUsed="1"/>

</xml_diff>